<commit_message>
Elaboración de diagramas de secuencia
Se agregaron Diagramas de Secuencia y Robustez, así como también se refinaron descripciones
</commit_message>
<xml_diff>
--- a/Artefactos/Descripciones/Descripciones_IrvinVera.docx
+++ b/Artefactos/Descripciones/Descripciones_IrvinVera.docx
@@ -402,7 +402,10 @@
               <w:t xml:space="preserve">1.- El sistema despliega una página para </w:t>
             </w:r>
             <w:r>
-              <w:t>seleccionar las personas con las que desea compartir el documento.</w:t>
+              <w:t>seleccionar las personas con las que desea compartir el documento</w:t>
+            </w:r>
+            <w:r>
+              <w:t>.</w:t>
             </w:r>
           </w:p>
           <w:p>
@@ -418,7 +421,22 @@
               <w:t>2.- El académico</w:t>
             </w:r>
             <w:r>
-              <w:t xml:space="preserve"> ingresa las llaves públicas de los usuarios con los que desea compartir el documento.</w:t>
+              <w:t xml:space="preserve"> ingresa l</w:t>
+            </w:r>
+            <w:r>
+              <w:t xml:space="preserve">os correos </w:t>
+            </w:r>
+            <w:r>
+              <w:t>de los usuarios con los que desea compartir el documento</w:t>
+            </w:r>
+            <w:r>
+              <w:t xml:space="preserve"> </w:t>
+            </w:r>
+            <w:r>
+              <w:t>y selecciona Compartir</w:t>
+            </w:r>
+            <w:r>
+              <w:t>.</w:t>
             </w:r>
           </w:p>
           <w:p>
@@ -431,87 +449,90 @@
               <w:spacing w:line="240" w:lineRule="atLeast"/>
             </w:pPr>
             <w:r>
+              <w:t xml:space="preserve">3.- El sistema </w:t>
+            </w:r>
+            <w:r>
+              <w:t>verifica</w:t>
+            </w:r>
+            <w:r>
+              <w:t xml:space="preserve"> los correos ingresados, manda las invitaciones correspondientes y muestra un mensaje de confirmación.</w:t>
+            </w:r>
+          </w:p>
+          <w:p>
+            <w:pPr>
+              <w:spacing w:line="240" w:lineRule="atLeast"/>
+            </w:pPr>
+          </w:p>
+          <w:p>
+            <w:pPr>
+              <w:spacing w:line="240" w:lineRule="atLeast"/>
+            </w:pPr>
+            <w:r>
+              <w:t>4</w:t>
+            </w:r>
+            <w:r>
+              <w:t>.- El académico</w:t>
+            </w:r>
+            <w:r>
+              <w:t xml:space="preserve"> selecciona</w:t>
+            </w:r>
+            <w:r>
+              <w:t xml:space="preserve"> la opción</w:t>
+            </w:r>
+            <w:r>
+              <w:t xml:space="preserve"> “Aceptar”</w:t>
+            </w:r>
+          </w:p>
+        </w:tc>
+      </w:tr>
+      <w:tr>
+        <w:tc>
+          <w:tcPr>
+            <w:tcW w:w="4414" w:type="dxa"/>
+          </w:tcPr>
+          <w:p>
+            <w:pPr>
+              <w:rPr>
+                <w:b/>
+              </w:rPr>
+            </w:pPr>
+            <w:r>
+              <w:rPr>
+                <w:b/>
+              </w:rPr>
+              <w:t>FLUJOS ALTERNOS</w:t>
+            </w:r>
+            <w:r>
+              <w:rPr>
+                <w:b/>
+              </w:rPr>
+              <w:t>:</w:t>
+            </w:r>
+          </w:p>
+        </w:tc>
+        <w:tc>
+          <w:tcPr>
+            <w:tcW w:w="4414" w:type="dxa"/>
+          </w:tcPr>
+          <w:p>
+            <w:pPr>
+              <w:rPr>
+                <w:b/>
+              </w:rPr>
+            </w:pPr>
+            <w:r>
+              <w:rPr>
+                <w:b/>
+              </w:rPr>
+              <w:t xml:space="preserve">En paso </w:t>
+            </w:r>
+            <w:r>
+              <w:rPr>
+                <w:b/>
+              </w:rPr>
               <w:t>3</w:t>
             </w:r>
             <w:r>
-              <w:t>.- El sistema corrobora las llaves públicas ingresadas, manda las invitaciones correspondientes y muestra un mensaje de confirmación.</w:t>
-            </w:r>
-          </w:p>
-          <w:p>
-            <w:pPr>
-              <w:spacing w:line="240" w:lineRule="atLeast"/>
-            </w:pPr>
-          </w:p>
-          <w:p>
-            <w:pPr>
-              <w:spacing w:line="240" w:lineRule="atLeast"/>
-            </w:pPr>
-            <w:r>
-              <w:t>4</w:t>
-            </w:r>
-            <w:r>
-              <w:t>.- El académico</w:t>
-            </w:r>
-            <w:r>
-              <w:t xml:space="preserve"> selecciona</w:t>
-            </w:r>
-            <w:r>
-              <w:t xml:space="preserve"> la opción</w:t>
-            </w:r>
-            <w:r>
-              <w:t xml:space="preserve"> “Aceptar”</w:t>
-            </w:r>
-          </w:p>
-        </w:tc>
-      </w:tr>
-      <w:tr>
-        <w:tc>
-          <w:tcPr>
-            <w:tcW w:w="4414" w:type="dxa"/>
-          </w:tcPr>
-          <w:p>
-            <w:pPr>
-              <w:rPr>
-                <w:b/>
-              </w:rPr>
-            </w:pPr>
-            <w:r>
-              <w:rPr>
-                <w:b/>
-              </w:rPr>
-              <w:t>FLUJOS ALTERNOS</w:t>
-            </w:r>
-            <w:r>
-              <w:rPr>
-                <w:b/>
-              </w:rPr>
-              <w:t>:</w:t>
-            </w:r>
-          </w:p>
-        </w:tc>
-        <w:tc>
-          <w:tcPr>
-            <w:tcW w:w="4414" w:type="dxa"/>
-          </w:tcPr>
-          <w:p>
-            <w:pPr>
-              <w:rPr>
-                <w:b/>
-              </w:rPr>
-            </w:pPr>
-            <w:r>
-              <w:rPr>
-                <w:b/>
-              </w:rPr>
-              <w:t xml:space="preserve">En paso </w:t>
-            </w:r>
-            <w:r>
-              <w:rPr>
-                <w:b/>
-              </w:rPr>
-              <w:t>3</w:t>
-            </w:r>
-            <w:r>
               <w:rPr>
                 <w:b/>
               </w:rPr>
@@ -521,7 +542,7 @@
               <w:rPr>
                 <w:b/>
               </w:rPr>
-              <w:t>Llaves públicas</w:t>
+              <w:t>Correos</w:t>
             </w:r>
             <w:r>
               <w:rPr>
@@ -533,7 +554,7 @@
               <w:rPr>
                 <w:b/>
               </w:rPr>
-              <w:t>a</w:t>
+              <w:t>o</w:t>
             </w:r>
             <w:r>
               <w:rPr>
@@ -547,7 +568,19 @@
               <w:t xml:space="preserve">1.- El sistema muestra un mensaje de que </w:t>
             </w:r>
             <w:r>
-              <w:t>algunas llaves ingresadas no pertenecen  ningún académico y regresa al paso 2</w:t>
+              <w:t xml:space="preserve">algunas </w:t>
+            </w:r>
+            <w:r>
+              <w:t>correos</w:t>
+            </w:r>
+            <w:r>
+              <w:t xml:space="preserve"> </w:t>
+            </w:r>
+            <w:r>
+              <w:t>están registrados</w:t>
+            </w:r>
+            <w:r>
+              <w:t>.</w:t>
             </w:r>
           </w:p>
         </w:tc>
@@ -591,13 +624,13 @@
               <w:rPr>
                 <w:b/>
               </w:rPr>
-              <w:t>E1 - Ocurrió un fallo con la conexión a</w:t>
-            </w:r>
-            <w:r>
-              <w:rPr>
-                <w:b/>
-              </w:rPr>
-              <w:t>l servidor</w:t>
+              <w:t xml:space="preserve">E1 - </w:t>
+            </w:r>
+            <w:r>
+              <w:rPr>
+                <w:b/>
+              </w:rPr>
+              <w:t>Ocurrió un fallo con la conexión a la base de datos</w:t>
             </w:r>
           </w:p>
           <w:p>
@@ -719,10 +752,7 @@
         </w:tc>
       </w:tr>
     </w:tbl>
-    <w:p>
-      <w:bookmarkStart w:id="0" w:name="_GoBack"/>
-      <w:bookmarkEnd w:id="0"/>
-    </w:p>
+    <w:p/>
     <w:p/>
     <w:p/>
     <w:p/>
@@ -751,43 +781,43 @@
               <w:rPr>
                 <w:b/>
               </w:rPr>
+              <w:t>ID</w:t>
+            </w:r>
+            <w:r>
+              <w:rPr>
+                <w:b/>
+              </w:rPr>
+              <w:t>:</w:t>
+            </w:r>
+          </w:p>
+        </w:tc>
+        <w:tc>
+          <w:tcPr>
+            <w:tcW w:w="4414" w:type="dxa"/>
+          </w:tcPr>
+          <w:p>
+            <w:r>
+              <w:t>CU-08</w:t>
+            </w:r>
+          </w:p>
+        </w:tc>
+      </w:tr>
+      <w:tr>
+        <w:tc>
+          <w:tcPr>
+            <w:tcW w:w="4414" w:type="dxa"/>
+          </w:tcPr>
+          <w:p>
+            <w:pPr>
+              <w:rPr>
+                <w:b/>
+              </w:rPr>
+            </w:pPr>
+            <w:r>
+              <w:rPr>
+                <w:b/>
+              </w:rPr>
               <w:lastRenderedPageBreak/>
-              <w:t>ID</w:t>
-            </w:r>
-            <w:r>
-              <w:rPr>
-                <w:b/>
-              </w:rPr>
-              <w:t>:</w:t>
-            </w:r>
-          </w:p>
-        </w:tc>
-        <w:tc>
-          <w:tcPr>
-            <w:tcW w:w="4414" w:type="dxa"/>
-          </w:tcPr>
-          <w:p>
-            <w:r>
-              <w:t>CU-08</w:t>
-            </w:r>
-          </w:p>
-        </w:tc>
-      </w:tr>
-      <w:tr>
-        <w:tc>
-          <w:tcPr>
-            <w:tcW w:w="4414" w:type="dxa"/>
-          </w:tcPr>
-          <w:p>
-            <w:pPr>
-              <w:rPr>
-                <w:b/>
-              </w:rPr>
-            </w:pPr>
-            <w:r>
-              <w:rPr>
-                <w:b/>
-              </w:rPr>
               <w:t>NOMBRE</w:t>
             </w:r>
             <w:r>
@@ -1102,7 +1132,13 @@
               <w:spacing w:line="240" w:lineRule="atLeast"/>
             </w:pPr>
             <w:r>
-              <w:t>1.- El sistema despliega la opción para ingresar los datos del nuevo documento.</w:t>
+              <w:t xml:space="preserve">1.- El sistema despliega la </w:t>
+            </w:r>
+            <w:r>
+              <w:t>página</w:t>
+            </w:r>
+            <w:r>
+              <w:t xml:space="preserve"> para ingresar los datos del nuevo documento.</w:t>
             </w:r>
           </w:p>
           <w:p>
@@ -1232,9 +1268,10 @@
           </w:p>
           <w:p>
             <w:r>
-              <w:t>1.- El sistema muestra un mensaje de que alguno de los campos están vacíos y regresa al paso 2.</w:t>
-            </w:r>
-          </w:p>
+              <w:t>1.- El sistema muestra un mensaje de que alguno de los campos están vacíos</w:t>
+            </w:r>
+          </w:p>
+          <w:p/>
           <w:p>
             <w:pPr>
               <w:rPr>
@@ -1277,7 +1314,7 @@
               <w:t xml:space="preserve">1.- El sistema muestra un mensaje de que </w:t>
             </w:r>
             <w:r>
-              <w:t>el nombre del documento ya existe y regresa al paso 2.</w:t>
+              <w:t>el nombre del documento ya existe</w:t>
             </w:r>
           </w:p>
         </w:tc>
@@ -1321,13 +1358,13 @@
               <w:rPr>
                 <w:b/>
               </w:rPr>
-              <w:t>E1 - Ocurrió un fallo con la conexión a</w:t>
-            </w:r>
-            <w:r>
-              <w:rPr>
-                <w:b/>
-              </w:rPr>
-              <w:t>l servidor</w:t>
+              <w:t xml:space="preserve">E1 - </w:t>
+            </w:r>
+            <w:r>
+              <w:rPr>
+                <w:b/>
+              </w:rPr>
+              <w:t>Ocurrió un fallo con la conexión a la base de datos</w:t>
             </w:r>
           </w:p>
           <w:p>
@@ -1446,6 +1483,7 @@
         </w:tc>
       </w:tr>
     </w:tbl>
+    <w:p/>
     <w:p/>
     <w:p/>
     <w:p/>
@@ -1852,7 +1890,16 @@
               <w:t xml:space="preserve">1.- El sistema </w:t>
             </w:r>
             <w:r>
-              <w:t>muestra una venta para seleccionar el formato del documento.</w:t>
+              <w:t>despliega</w:t>
+            </w:r>
+            <w:r>
+              <w:t xml:space="preserve"> una </w:t>
+            </w:r>
+            <w:r>
+              <w:t>página</w:t>
+            </w:r>
+            <w:r>
+              <w:t xml:space="preserve"> para seleccionar el formato del documento.</w:t>
             </w:r>
           </w:p>
           <w:p>
@@ -1881,6 +1928,9 @@
               <w:t>3.- El sistema</w:t>
             </w:r>
             <w:r>
+              <w:t xml:space="preserve"> genera el formato,</w:t>
+            </w:r>
+            <w:r>
               <w:t xml:space="preserve"> realiza la descarga del documento, y muestra un mensaje de confirmación.</w:t>
             </w:r>
           </w:p>
@@ -1970,7 +2020,26 @@
               <w:rPr>
                 <w:b/>
               </w:rPr>
-              <w:t>E1 - Ocurrió un fallo con la conexión a</w:t>
+              <w:t>E</w:t>
+            </w:r>
+            <w:r>
+              <w:rPr>
+                <w:b/>
+              </w:rPr>
+              <w:t>3</w:t>
+            </w:r>
+            <w:r>
+              <w:rPr>
+                <w:b/>
+              </w:rPr>
+              <w:t xml:space="preserve"> - </w:t>
+            </w:r>
+            <w:bookmarkStart w:id="0" w:name="_GoBack"/>
+            <w:r>
+              <w:rPr>
+                <w:b/>
+              </w:rPr>
+              <w:t>Ocurrió un fallo con la conexión a</w:t>
             </w:r>
             <w:r>
               <w:rPr>
@@ -1978,6 +2047,7 @@
               </w:rPr>
               <w:t>l servidor</w:t>
             </w:r>
+            <w:bookmarkEnd w:id="0"/>
           </w:p>
           <w:p>
             <w:r>
@@ -2199,7 +2269,10 @@
           </w:tcPr>
           <w:p>
             <w:r>
-              <w:t>CU-08</w:t>
+              <w:t>CU-0</w:t>
+            </w:r>
+            <w:r>
+              <w:t>7</w:t>
             </w:r>
           </w:p>
         </w:tc>
@@ -2235,10 +2308,7 @@
           </w:tcPr>
           <w:p>
             <w:r>
-              <w:t>Editar</w:t>
-            </w:r>
-            <w:r>
-              <w:t xml:space="preserve"> documento</w:t>
+              <w:t>Editar documento</w:t>
             </w:r>
           </w:p>
         </w:tc>
@@ -2310,10 +2380,7 @@
           </w:tcPr>
           <w:p>
             <w:r>
-              <w:t>20</w:t>
-            </w:r>
-            <w:r>
-              <w:t>-10-2018</w:t>
+              <w:t>20-10-2018</w:t>
             </w:r>
           </w:p>
         </w:tc>
@@ -2504,10 +2571,7 @@
           </w:tcPr>
           <w:p>
             <w:r>
-              <w:t xml:space="preserve">El académico </w:t>
-            </w:r>
-            <w:r>
-              <w:t>selecciona el documento que desea modificar</w:t>
+              <w:t>El académico selecciona el documento que desea modificar</w:t>
             </w:r>
           </w:p>
         </w:tc>
@@ -2546,10 +2610,13 @@
               <w:spacing w:line="240" w:lineRule="atLeast"/>
             </w:pPr>
             <w:r>
-              <w:t xml:space="preserve">1.- El sistema muestra </w:t>
-            </w:r>
-            <w:r>
-              <w:t>el contenido del documento para ser modificado</w:t>
+              <w:t xml:space="preserve">1.- El sistema </w:t>
+            </w:r>
+            <w:r>
+              <w:t>despliega</w:t>
+            </w:r>
+            <w:r>
+              <w:t xml:space="preserve"> el contenido del documento para ser modificado</w:t>
             </w:r>
           </w:p>
           <w:p>
@@ -2562,10 +2629,7 @@
               <w:spacing w:line="240" w:lineRule="atLeast"/>
             </w:pPr>
             <w:r>
-              <w:t xml:space="preserve">2.- El académico </w:t>
-            </w:r>
-            <w:r>
-              <w:t>modifica el documento y selecciona guardar</w:t>
+              <w:t>2.- El académico modifica el documento y selecciona guardar</w:t>
             </w:r>
           </w:p>
           <w:p>
@@ -2578,10 +2642,7 @@
               <w:spacing w:line="240" w:lineRule="atLeast"/>
             </w:pPr>
             <w:r>
-              <w:t xml:space="preserve">3.- El sistema </w:t>
-            </w:r>
-            <w:r>
-              <w:t>guarda los cambios y muestra un mensaje de que los cambios han sido guardados exitosamente.</w:t>
+              <w:t>3.- El sistema guarda los cambios y muestra un mensaje de que los cambios han sido guardados exitosamente.</w:t>
             </w:r>
           </w:p>
           <w:p>
@@ -2594,23 +2655,7 @@
               <w:spacing w:line="240" w:lineRule="atLeast"/>
             </w:pPr>
             <w:r>
-              <w:t>4</w:t>
-            </w:r>
-            <w:r>
-              <w:t>.- El académico selecciona la opción “Aceptar”.</w:t>
-            </w:r>
-          </w:p>
-          <w:p>
-            <w:pPr>
-              <w:spacing w:line="240" w:lineRule="atLeast"/>
-            </w:pPr>
-          </w:p>
-          <w:p>
-            <w:pPr>
-              <w:spacing w:line="240" w:lineRule="atLeast"/>
-            </w:pPr>
-            <w:r>
-              <w:t>5.- El sistema regresa al menú principal.</w:t>
+              <w:t>4.- El académico selecciona la opción “Aceptar”.</w:t>
             </w:r>
           </w:p>
         </w:tc>
@@ -2686,13 +2731,13 @@
               <w:rPr>
                 <w:b/>
               </w:rPr>
-              <w:t>E1 - Ocurrió un fallo con la conexión a</w:t>
-            </w:r>
-            <w:r>
-              <w:rPr>
-                <w:b/>
-              </w:rPr>
-              <w:t>l servidor</w:t>
+              <w:t xml:space="preserve">E1 - </w:t>
+            </w:r>
+            <w:r>
+              <w:rPr>
+                <w:b/>
+              </w:rPr>
+              <w:t>Ocurrió un fallo con la conexión a la base de datos</w:t>
             </w:r>
           </w:p>
           <w:p>
@@ -2811,6 +2856,8 @@
         </w:tc>
       </w:tr>
     </w:tbl>
+    <w:p/>
+    <w:p/>
     <w:p/>
     <w:p/>
     <w:p/>
@@ -2860,10 +2907,10 @@
           </w:tcPr>
           <w:p>
             <w:r>
-              <w:t>CU-09</w:t>
-            </w:r>
-            <w:r>
-              <w:t xml:space="preserve"> </w:t>
+              <w:t>CU-0</w:t>
+            </w:r>
+            <w:r>
+              <w:t>6</w:t>
             </w:r>
           </w:p>
         </w:tc>
@@ -3090,10 +3137,7 @@
           </w:tcPr>
           <w:p>
             <w:r>
-              <w:t xml:space="preserve">En este caso de uso el académico </w:t>
-            </w:r>
-            <w:r>
-              <w:t>visualizar la lista de sus documentos</w:t>
+              <w:t>En este caso de uso el académico visualizar la lista de sus documentos</w:t>
             </w:r>
           </w:p>
         </w:tc>
@@ -3204,10 +3248,7 @@
               <w:spacing w:line="240" w:lineRule="atLeast"/>
             </w:pPr>
             <w:r>
-              <w:t xml:space="preserve">1.- El sistema despliega una página </w:t>
-            </w:r>
-            <w:r>
-              <w:t>con la lista de los documentos del académico.</w:t>
+              <w:t>1.- El sistema despliega una página con la lista de los documentos del académico.</w:t>
             </w:r>
           </w:p>
         </w:tc>
@@ -3283,13 +3324,13 @@
               <w:rPr>
                 <w:b/>
               </w:rPr>
-              <w:t>E1 - Ocurrió un fallo con la conexión a</w:t>
-            </w:r>
-            <w:r>
-              <w:rPr>
-                <w:b/>
-              </w:rPr>
-              <w:t>l servidor</w:t>
+              <w:t xml:space="preserve">E1 - </w:t>
+            </w:r>
+            <w:r>
+              <w:rPr>
+                <w:b/>
+              </w:rPr>
+              <w:t>Ocurrió un fallo con la conexión a la base de datos</w:t>
             </w:r>
           </w:p>
           <w:p>

</xml_diff>

<commit_message>
Se agregaron las imagenes de los prototitpos, así como refinacione finales a los diagramas
</commit_message>
<xml_diff>
--- a/Artefactos/Descripciones/Descripciones_IrvinVera.docx
+++ b/Artefactos/Descripciones/Descripciones_IrvinVera.docx
@@ -494,13 +494,31 @@
               <w:rPr>
                 <w:b/>
               </w:rPr>
-              <w:t xml:space="preserve">E1 - </w:t>
-            </w:r>
-            <w:r>
-              <w:rPr>
-                <w:b/>
-              </w:rPr>
-              <w:t>Ocurrió un fallo con la conexión a la base de datos</w:t>
+              <w:t>E</w:t>
+            </w:r>
+            <w:r>
+              <w:rPr>
+                <w:b/>
+              </w:rPr>
+              <w:t>1</w:t>
+            </w:r>
+            <w:r>
+              <w:rPr>
+                <w:b/>
+              </w:rPr>
+              <w:t xml:space="preserve"> - </w:t>
+            </w:r>
+            <w:r>
+              <w:rPr>
+                <w:b/>
+              </w:rPr>
+              <w:t>Ocurrió un fallo con la conexión a</w:t>
+            </w:r>
+            <w:r>
+              <w:rPr>
+                <w:b/>
+              </w:rPr>
+              <w:t>l servidor</w:t>
             </w:r>
           </w:p>
           <w:p>
@@ -1048,8 +1066,25 @@
             <w:pPr>
               <w:spacing w:line="240" w:lineRule="atLeast"/>
             </w:pPr>
-            <w:r>
-              <w:t xml:space="preserve">3.- El sistema </w:t>
+            <w:bookmarkStart w:id="0" w:name="_GoBack"/>
+            <w:r>
+              <w:t>2.- El académico ingresa el correo y selecciona compartir</w:t>
+            </w:r>
+          </w:p>
+          <w:p>
+            <w:pPr>
+              <w:spacing w:line="240" w:lineRule="atLeast"/>
+            </w:pPr>
+          </w:p>
+          <w:p>
+            <w:pPr>
+              <w:spacing w:line="240" w:lineRule="atLeast"/>
+            </w:pPr>
+            <w:r>
+              <w:t>3</w:t>
+            </w:r>
+            <w:r>
+              <w:t xml:space="preserve">.- El sistema </w:t>
             </w:r>
             <w:r>
               <w:t>verifica</w:t>
@@ -1069,33 +1104,94 @@
             <w:r>
               <w:t xml:space="preserve"> y muestra un mensaje de confirmación.</w:t>
             </w:r>
-          </w:p>
-          <w:p>
-            <w:pPr>
-              <w:spacing w:line="240" w:lineRule="atLeast"/>
-            </w:pPr>
-          </w:p>
-          <w:p>
-            <w:pPr>
-              <w:spacing w:line="240" w:lineRule="atLeast"/>
-            </w:pPr>
-            <w:r>
-              <w:t>4</w:t>
-            </w:r>
-            <w:r>
-              <w:t>.- El académico</w:t>
-            </w:r>
-            <w:r>
-              <w:t xml:space="preserve"> selecciona</w:t>
-            </w:r>
-            <w:r>
-              <w:t xml:space="preserve"> la opción</w:t>
-            </w:r>
-            <w:r>
+            <w:bookmarkEnd w:id="0"/>
+          </w:p>
+        </w:tc>
+      </w:tr>
+      <w:tr>
+        <w:tc>
+          <w:tcPr>
+            <w:tcW w:w="4414" w:type="dxa"/>
+          </w:tcPr>
+          <w:p>
+            <w:pPr>
+              <w:rPr>
+                <w:b/>
+              </w:rPr>
+            </w:pPr>
+            <w:r>
+              <w:rPr>
+                <w:b/>
+              </w:rPr>
+              <w:t>FLUJOS ALTERNOS</w:t>
+            </w:r>
+            <w:r>
+              <w:rPr>
+                <w:b/>
+              </w:rPr>
+              <w:t>:</w:t>
+            </w:r>
+          </w:p>
+        </w:tc>
+        <w:tc>
+          <w:tcPr>
+            <w:tcW w:w="4414" w:type="dxa"/>
+          </w:tcPr>
+          <w:p>
+            <w:pPr>
+              <w:rPr>
+                <w:b/>
+              </w:rPr>
+            </w:pPr>
+            <w:r>
+              <w:rPr>
+                <w:b/>
+              </w:rPr>
+              <w:t xml:space="preserve">En paso </w:t>
+            </w:r>
+            <w:r>
+              <w:rPr>
+                <w:b/>
+              </w:rPr>
+              <w:t>2</w:t>
+            </w:r>
+            <w:r>
+              <w:rPr>
+                <w:b/>
+              </w:rPr>
+              <w:t xml:space="preserve"> (</w:t>
+            </w:r>
+            <w:r>
+              <w:rPr>
+                <w:b/>
+              </w:rPr>
+              <w:t>Correo</w:t>
+            </w:r>
+            <w:r>
+              <w:rPr>
+                <w:b/>
+              </w:rPr>
               <w:t xml:space="preserve"> </w:t>
             </w:r>
             <w:r>
-              <w:t>“Aceptar”</w:t>
+              <w:rPr>
+                <w:b/>
+              </w:rPr>
+              <w:t>inexistente</w:t>
+            </w:r>
+            <w:r>
+              <w:rPr>
+                <w:b/>
+              </w:rPr>
+              <w:t>):</w:t>
+            </w:r>
+          </w:p>
+          <w:p>
+            <w:r>
+              <w:t xml:space="preserve">1.- El sistema muestra un mensaje de </w:t>
+            </w:r>
+            <w:r>
+              <w:t>que el correo ingresado no se encuentra registrado</w:t>
             </w:r>
             <w:r>
               <w:t>.</w:t>
@@ -1118,97 +1214,6 @@
               <w:rPr>
                 <w:b/>
               </w:rPr>
-              <w:t>FLUJOS ALTERNOS</w:t>
-            </w:r>
-            <w:r>
-              <w:rPr>
-                <w:b/>
-              </w:rPr>
-              <w:t>:</w:t>
-            </w:r>
-          </w:p>
-        </w:tc>
-        <w:tc>
-          <w:tcPr>
-            <w:tcW w:w="4414" w:type="dxa"/>
-          </w:tcPr>
-          <w:p>
-            <w:pPr>
-              <w:rPr>
-                <w:b/>
-              </w:rPr>
-            </w:pPr>
-            <w:r>
-              <w:rPr>
-                <w:b/>
-              </w:rPr>
-              <w:t xml:space="preserve">En paso </w:t>
-            </w:r>
-            <w:r>
-              <w:rPr>
-                <w:b/>
-              </w:rPr>
-              <w:t>3</w:t>
-            </w:r>
-            <w:r>
-              <w:rPr>
-                <w:b/>
-              </w:rPr>
-              <w:t xml:space="preserve"> (</w:t>
-            </w:r>
-            <w:r>
-              <w:rPr>
-                <w:b/>
-              </w:rPr>
-              <w:t>Correo</w:t>
-            </w:r>
-            <w:r>
-              <w:rPr>
-                <w:b/>
-              </w:rPr>
-              <w:t xml:space="preserve"> incorrect</w:t>
-            </w:r>
-            <w:r>
-              <w:rPr>
-                <w:b/>
-              </w:rPr>
-              <w:t>o</w:t>
-            </w:r>
-            <w:r>
-              <w:rPr>
-                <w:b/>
-              </w:rPr>
-              <w:t>):</w:t>
-            </w:r>
-          </w:p>
-          <w:p>
-            <w:r>
-              <w:t xml:space="preserve">1.- El sistema muestra un mensaje de </w:t>
-            </w:r>
-            <w:r>
-              <w:t>que el correo ingresado no se encuentra registrado</w:t>
-            </w:r>
-            <w:r>
-              <w:t>.</w:t>
-            </w:r>
-          </w:p>
-        </w:tc>
-      </w:tr>
-      <w:tr>
-        <w:tc>
-          <w:tcPr>
-            <w:tcW w:w="4414" w:type="dxa"/>
-          </w:tcPr>
-          <w:p>
-            <w:pPr>
-              <w:rPr>
-                <w:b/>
-              </w:rPr>
-            </w:pPr>
-            <w:r>
-              <w:rPr>
-                <w:b/>
-              </w:rPr>
               <w:t>EXCEPCIONES</w:t>
             </w:r>
             <w:r>
@@ -1233,13 +1238,31 @@
               <w:rPr>
                 <w:b/>
               </w:rPr>
-              <w:t xml:space="preserve">E1 - </w:t>
-            </w:r>
-            <w:r>
-              <w:rPr>
-                <w:b/>
-              </w:rPr>
-              <w:t>Ocurrió un fallo con la conexión a la base de datos</w:t>
+              <w:t>E</w:t>
+            </w:r>
+            <w:r>
+              <w:rPr>
+                <w:b/>
+              </w:rPr>
+              <w:t>1</w:t>
+            </w:r>
+            <w:r>
+              <w:rPr>
+                <w:b/>
+              </w:rPr>
+              <w:t xml:space="preserve"> - </w:t>
+            </w:r>
+            <w:r>
+              <w:rPr>
+                <w:b/>
+              </w:rPr>
+              <w:t>Ocurrió un fallo con la conexión a</w:t>
+            </w:r>
+            <w:r>
+              <w:rPr>
+                <w:b/>
+              </w:rPr>
+              <w:t>l servidor</w:t>
             </w:r>
           </w:p>
           <w:p>
@@ -1280,13 +1303,7 @@
           </w:tcPr>
           <w:p>
             <w:r>
-              <w:t>L</w:t>
-            </w:r>
-            <w:r>
-              <w:t>os datos del documento compartido</w:t>
-            </w:r>
-            <w:r>
-              <w:t xml:space="preserve"> quedan registrados</w:t>
+              <w:t>Los datos del documento compartido quedan registrados</w:t>
             </w:r>
           </w:p>
         </w:tc>
@@ -1364,6 +1381,7 @@
         </w:tc>
       </w:tr>
     </w:tbl>
+    <w:p/>
     <w:p/>
     <w:p/>
     <w:p/>
@@ -1398,7 +1416,6 @@
               <w:rPr>
                 <w:b/>
               </w:rPr>
-              <w:lastRenderedPageBreak/>
               <w:t>ID</w:t>
             </w:r>
             <w:r>
@@ -1821,6 +1838,9 @@
               <w:t xml:space="preserve"> </w:t>
             </w:r>
             <w:r>
+              <w:t xml:space="preserve">obtiene el documento y </w:t>
+            </w:r>
+            <w:r>
               <w:t>realiza la descarga del documento</w:t>
             </w:r>
             <w:r>
@@ -1906,7 +1926,7 @@
               <w:rPr>
                 <w:b/>
               </w:rPr>
-              <w:t>3</w:t>
+              <w:t>1</w:t>
             </w:r>
             <w:r>
               <w:rPr>
@@ -2053,10 +2073,7 @@
     <w:p/>
     <w:p/>
     <w:p/>
-    <w:p>
-      <w:bookmarkStart w:id="0" w:name="_GoBack"/>
-      <w:bookmarkEnd w:id="0"/>
-    </w:p>
+    <w:p/>
     <w:tbl>
       <w:tblPr>
         <w:tblStyle w:val="Tablaconcuadrcula"/>
@@ -2082,7 +2099,6 @@
               <w:rPr>
                 <w:b/>
               </w:rPr>
-              <w:lastRenderedPageBreak/>
               <w:t>ID</w:t>
             </w:r>
             <w:r>
@@ -2443,10 +2459,10 @@
               <w:t xml:space="preserve">1.- El sistema </w:t>
             </w:r>
             <w:r>
-              <w:t>despliega</w:t>
-            </w:r>
-            <w:r>
-              <w:t xml:space="preserve"> el contenido del documento para ser modificado</w:t>
+              <w:t>obtiene el contenido del documento y lo muestra</w:t>
+            </w:r>
+            <w:r>
+              <w:t xml:space="preserve"> para ser modificado</w:t>
             </w:r>
           </w:p>
           <w:p>
@@ -2551,13 +2567,31 @@
               <w:rPr>
                 <w:b/>
               </w:rPr>
-              <w:t xml:space="preserve">E1 - </w:t>
-            </w:r>
-            <w:r>
-              <w:rPr>
-                <w:b/>
-              </w:rPr>
-              <w:t>Ocurrió un fallo con la conexión a la base de datos</w:t>
+              <w:t>E</w:t>
+            </w:r>
+            <w:r>
+              <w:rPr>
+                <w:b/>
+              </w:rPr>
+              <w:t>1</w:t>
+            </w:r>
+            <w:r>
+              <w:rPr>
+                <w:b/>
+              </w:rPr>
+              <w:t xml:space="preserve"> - </w:t>
+            </w:r>
+            <w:r>
+              <w:rPr>
+                <w:b/>
+              </w:rPr>
+              <w:t>Ocurrió un fallo con la conexión a</w:t>
+            </w:r>
+            <w:r>
+              <w:rPr>
+                <w:b/>
+              </w:rPr>
+              <w:t>l servidor</w:t>
             </w:r>
           </w:p>
           <w:p>
@@ -2716,7 +2750,6 @@
               <w:rPr>
                 <w:b/>
               </w:rPr>
-              <w:lastRenderedPageBreak/>
               <w:t>ID</w:t>
             </w:r>
             <w:r>
@@ -3156,13 +3189,31 @@
               <w:rPr>
                 <w:b/>
               </w:rPr>
-              <w:t xml:space="preserve">E1 - </w:t>
-            </w:r>
-            <w:r>
-              <w:rPr>
-                <w:b/>
-              </w:rPr>
-              <w:t>Ocurrió un fallo con la conexión a la base de datos</w:t>
+              <w:t>E</w:t>
+            </w:r>
+            <w:r>
+              <w:rPr>
+                <w:b/>
+              </w:rPr>
+              <w:t>1</w:t>
+            </w:r>
+            <w:r>
+              <w:rPr>
+                <w:b/>
+              </w:rPr>
+              <w:t xml:space="preserve"> - </w:t>
+            </w:r>
+            <w:r>
+              <w:rPr>
+                <w:b/>
+              </w:rPr>
+              <w:t>Ocurrió un fallo con la conexión a</w:t>
+            </w:r>
+            <w:r>
+              <w:rPr>
+                <w:b/>
+              </w:rPr>
+              <w:t>l servidor</w:t>
             </w:r>
           </w:p>
           <w:p>

</xml_diff>